<commit_message>
trying to see if packages are not included
</commit_message>
<xml_diff>
--- a/SDS_learning_diary_template.docx
+++ b/SDS_learning_diary_template.docx
@@ -14,7 +14,6 @@
           <w:lang w:val="en-US"/>
         </w:rPr>
       </w:pPr>
-      <w:proofErr w:type="spellStart"/>
       <w:r>
         <w:rPr>
           <w:rFonts w:ascii="Times New Roman" w:hAnsi="Times New Roman" w:cs="Times New Roman"/>
@@ -23,53 +22,8 @@
           <w:szCs w:val="24"/>
           <w:lang w:val="en-US"/>
         </w:rPr>
-        <w:t>Lappeenrannan</w:t>
-      </w:r>
-      <w:proofErr w:type="spellEnd"/>
-      <w:r>
-        <w:rPr>
-          <w:rFonts w:ascii="Times New Roman" w:hAnsi="Times New Roman" w:cs="Times New Roman"/>
-          <w:b w:val="0"/>
-          <w:sz w:val="24"/>
-          <w:szCs w:val="24"/>
-          <w:lang w:val="en-US"/>
-        </w:rPr>
-        <w:t xml:space="preserve"> </w:t>
-      </w:r>
-      <w:proofErr w:type="spellStart"/>
-      <w:r>
-        <w:rPr>
-          <w:rFonts w:ascii="Times New Roman" w:hAnsi="Times New Roman" w:cs="Times New Roman"/>
-          <w:b w:val="0"/>
-          <w:sz w:val="24"/>
-          <w:szCs w:val="24"/>
-          <w:lang w:val="en-US"/>
-        </w:rPr>
-        <w:t>teknillinen</w:t>
-      </w:r>
-      <w:proofErr w:type="spellEnd"/>
-      <w:r>
-        <w:rPr>
-          <w:rFonts w:ascii="Times New Roman" w:hAnsi="Times New Roman" w:cs="Times New Roman"/>
-          <w:b w:val="0"/>
-          <w:sz w:val="24"/>
-          <w:szCs w:val="24"/>
-          <w:lang w:val="en-US"/>
-        </w:rPr>
-        <w:t xml:space="preserve"> </w:t>
-      </w:r>
-      <w:proofErr w:type="spellStart"/>
-      <w:r>
-        <w:rPr>
-          <w:rFonts w:ascii="Times New Roman" w:hAnsi="Times New Roman" w:cs="Times New Roman"/>
-          <w:b w:val="0"/>
-          <w:sz w:val="24"/>
-          <w:szCs w:val="24"/>
-          <w:lang w:val="en-US"/>
-        </w:rPr>
-        <w:t>yliopisto</w:t>
-      </w:r>
-      <w:proofErr w:type="spellEnd"/>
+        <w:t>Lappeenrannan teknillinen yliopisto</w:t>
+      </w:r>
     </w:p>
     <w:p>
       <w:pPr>
@@ -766,16 +720,8 @@
         <w:rPr>
           <w:lang w:val="en-US"/>
         </w:rPr>
-        <w:t xml:space="preserve">, in my case </w:t>
-      </w:r>
-      <w:proofErr w:type="spellStart"/>
-      <w:r>
-        <w:rPr>
-          <w:lang w:val="en-US"/>
-        </w:rPr>
-        <w:t>VSCode</w:t>
-      </w:r>
-      <w:proofErr w:type="spellEnd"/>
+        <w:t>, in my case VSCode</w:t>
+      </w:r>
       <w:r>
         <w:rPr>
           <w:lang w:val="en-US"/>
@@ -846,7 +792,25 @@
         <w:rPr>
           <w:lang w:val="en-US"/>
         </w:rPr>
-        <w:t>The primary stuff I learned were</w:t>
+        <w:t xml:space="preserve">The primary </w:t>
+      </w:r>
+      <w:r>
+        <w:rPr>
+          <w:lang w:val="en-US"/>
+        </w:rPr>
+        <w:t>info</w:t>
+      </w:r>
+      <w:r>
+        <w:rPr>
+          <w:lang w:val="en-US"/>
+        </w:rPr>
+        <w:t xml:space="preserve"> I learned </w:t>
+      </w:r>
+      <w:r>
+        <w:rPr>
+          <w:lang w:val="en-US"/>
+        </w:rPr>
+        <w:t>was</w:t>
       </w:r>
       <w:r>
         <w:rPr>
@@ -912,19 +876,37 @@
         <w:rPr>
           <w:lang w:val="en-US"/>
         </w:rPr>
-        <w:t xml:space="preserve">to </w:t>
-      </w:r>
-      <w:r>
-        <w:rPr>
-          <w:lang w:val="en-US"/>
-        </w:rPr>
-        <w:t>add new features</w:t>
-      </w:r>
-      <w:r>
-        <w:rPr>
-          <w:lang w:val="en-US"/>
-        </w:rPr>
-        <w:t>, and change the overall topic of the product</w:t>
+        <w:t>adding</w:t>
+      </w:r>
+      <w:r>
+        <w:rPr>
+          <w:lang w:val="en-US"/>
+        </w:rPr>
+        <w:t xml:space="preserve"> new features</w:t>
+      </w:r>
+      <w:r>
+        <w:rPr>
+          <w:lang w:val="en-US"/>
+        </w:rPr>
+        <w:t>, chang</w:t>
+      </w:r>
+      <w:r>
+        <w:rPr>
+          <w:lang w:val="en-US"/>
+        </w:rPr>
+        <w:t>ing</w:t>
+      </w:r>
+      <w:r>
+        <w:rPr>
+          <w:lang w:val="en-US"/>
+        </w:rPr>
+        <w:t xml:space="preserve"> the overall topic of the product</w:t>
+      </w:r>
+      <w:r>
+        <w:rPr>
+          <w:lang w:val="en-US"/>
+        </w:rPr>
+        <w:t>, and finally, deploying the product using Netlify</w:t>
       </w:r>
       <w:r>
         <w:rPr>
@@ -2508,6 +2490,7 @@
   <w:style w:type="character" w:default="1" w:styleId="DefaultParagraphFont">
     <w:name w:val="Default Paragraph Font"/>
     <w:uiPriority w:val="1"/>
+    <w:semiHidden/>
     <w:unhideWhenUsed/>
   </w:style>
   <w:style w:type="table" w:default="1" w:styleId="TableNormal">
@@ -3459,12 +3442,12 @@
 </file>
 
 <file path=customXml/item1.xml><?xml version="1.0" encoding="utf-8"?>
-<?mso-contentType ?>
-<FormTemplates xmlns="http://schemas.microsoft.com/sharepoint/v3/contenttype/forms">
-  <Display>DocumentLibraryForm</Display>
-  <Edit>DocumentLibraryForm</Edit>
-  <New>DocumentLibraryForm</New>
-</FormTemplates>
+<p:properties xmlns:p="http://schemas.microsoft.com/office/2006/metadata/properties" xmlns:xsi="http://www.w3.org/2001/XMLSchema-instance" xmlns:pc="http://schemas.microsoft.com/office/infopath/2007/PartnerControls">
+  <documentManagement>
+    <PublishingExpirationDate xmlns="http://schemas.microsoft.com/sharepoint/v3" xsi:nil="true"/>
+    <PublishingStartDate xmlns="http://schemas.microsoft.com/sharepoint/v3" xsi:nil="true"/>
+  </documentManagement>
+</p:properties>
 </file>
 
 <file path=customXml/item2.xml><?xml version="1.0" encoding="utf-8"?>
@@ -3534,18 +3517,20 @@
 </file>
 
 <file path=customXml/item3.xml><?xml version="1.0" encoding="utf-8"?>
-<p:properties xmlns:p="http://schemas.microsoft.com/office/2006/metadata/properties" xmlns:xsi="http://www.w3.org/2001/XMLSchema-instance" xmlns:pc="http://schemas.microsoft.com/office/infopath/2007/PartnerControls">
-  <documentManagement>
-    <PublishingExpirationDate xmlns="http://schemas.microsoft.com/sharepoint/v3" xsi:nil="true"/>
-    <PublishingStartDate xmlns="http://schemas.microsoft.com/sharepoint/v3" xsi:nil="true"/>
-  </documentManagement>
-</p:properties>
+<?mso-contentType ?>
+<FormTemplates xmlns="http://schemas.microsoft.com/sharepoint/v3/contenttype/forms">
+  <Display>DocumentLibraryForm</Display>
+  <Edit>DocumentLibraryForm</Edit>
+  <New>DocumentLibraryForm</New>
+</FormTemplates>
 </file>
 
 <file path=customXml/itemProps1.xml><?xml version="1.0" encoding="utf-8"?>
-<ds:datastoreItem xmlns:ds="http://schemas.openxmlformats.org/officeDocument/2006/customXml" ds:itemID="{13FBD2FA-5696-460D-A278-9A302A0F72AE}">
+<ds:datastoreItem xmlns:ds="http://schemas.openxmlformats.org/officeDocument/2006/customXml" ds:itemID="{FA8F0064-303C-446D-896E-46EEB9A79DC3}">
   <ds:schemaRefs>
-    <ds:schemaRef ds:uri="http://schemas.microsoft.com/sharepoint/v3/contenttype/forms"/>
+    <ds:schemaRef ds:uri="http://schemas.microsoft.com/office/2006/metadata/properties"/>
+    <ds:schemaRef ds:uri="http://schemas.microsoft.com/office/infopath/2007/PartnerControls"/>
+    <ds:schemaRef ds:uri="http://schemas.microsoft.com/sharepoint/v3"/>
   </ds:schemaRefs>
 </ds:datastoreItem>
 </file>
@@ -3568,11 +3553,9 @@
 </file>
 
 <file path=customXml/itemProps3.xml><?xml version="1.0" encoding="utf-8"?>
-<ds:datastoreItem xmlns:ds="http://schemas.openxmlformats.org/officeDocument/2006/customXml" ds:itemID="{FA8F0064-303C-446D-896E-46EEB9A79DC3}">
+<ds:datastoreItem xmlns:ds="http://schemas.openxmlformats.org/officeDocument/2006/customXml" ds:itemID="{13FBD2FA-5696-460D-A278-9A302A0F72AE}">
   <ds:schemaRefs>
-    <ds:schemaRef ds:uri="http://schemas.microsoft.com/office/2006/metadata/properties"/>
-    <ds:schemaRef ds:uri="http://schemas.microsoft.com/office/infopath/2007/PartnerControls"/>
-    <ds:schemaRef ds:uri="http://schemas.microsoft.com/sharepoint/v3"/>
+    <ds:schemaRef ds:uri="http://schemas.microsoft.com/sharepoint/v3/contenttype/forms"/>
   </ds:schemaRefs>
 </ds:datastoreItem>
 </file>
</xml_diff>